<commit_message>
feat: DONE MANY OPTION PROPOSAL
</commit_message>
<xml_diff>
--- a/API/storage/app/templates/inject_spraying.docx
+++ b/API/storage/app/templates/inject_spraying.docx
@@ -3014,12 +3014,14 @@
       <w:r>
         <w:t xml:space="preserve"> </w:t>
       </w:r>
+      <w:proofErr w:type="gramStart"/>
       <w:r>
         <w:rPr>
           <w:u w:val="single"/>
         </w:rPr>
         <w:t>BERIKAN :</w:t>
       </w:r>
+      <w:proofErr w:type="gramEnd"/>
     </w:p>
     <w:p>
       <w:pPr>
@@ -6285,6 +6287,7 @@
         <w:t xml:space="preserve"> dan </w:t>
       </w:r>
       <w:proofErr w:type="spellStart"/>
+      <w:proofErr w:type="gramStart"/>
       <w:r>
         <w:rPr>
           <w:b/>
@@ -6312,6 +6315,7 @@
         <w:t>harga</w:t>
       </w:r>
       <w:proofErr w:type="spellEnd"/>
+      <w:proofErr w:type="gramEnd"/>
       <w:r>
         <w:rPr>
           <w:b/>
@@ -6321,6 +6325,7 @@
         <w:t xml:space="preserve"> yang kami </w:t>
       </w:r>
       <w:proofErr w:type="spellStart"/>
+      <w:proofErr w:type="gramStart"/>
       <w:r>
         <w:rPr>
           <w:b/>
@@ -6338,6 +6343,7 @@
         </w:rPr>
         <w:t xml:space="preserve"> :</w:t>
       </w:r>
+      <w:proofErr w:type="gramEnd"/>
     </w:p>
     <w:p>
       <w:pPr>
@@ -6422,8 +6428,13 @@
         <w:ind w:hanging="361"/>
       </w:pPr>
       <w:r>
-        <w:t>Tahap 1 :</w:t>
-      </w:r>
+        <w:t xml:space="preserve">Tahap </w:t>
+      </w:r>
+      <w:proofErr w:type="gramStart"/>
+      <w:r>
+        <w:t>1 :</w:t>
+      </w:r>
+      <w:proofErr w:type="gramEnd"/>
     </w:p>
     <w:p>
       <w:pPr>
@@ -6615,6 +6626,7 @@
         <w:t xml:space="preserve">/ </w:t>
       </w:r>
       <w:proofErr w:type="spellStart"/>
+      <w:proofErr w:type="gramStart"/>
       <w:r>
         <w:rPr>
           <w:color w:val="000000"/>
@@ -6624,6 +6636,7 @@
         <w:t>menyesuaikan</w:t>
       </w:r>
       <w:proofErr w:type="spellEnd"/>
+      <w:proofErr w:type="gramEnd"/>
       <w:r>
         <w:rPr>
           <w:color w:val="000000"/>
@@ -6720,7 +6733,16 @@
           <w:sz w:val="24"/>
           <w:szCs w:val="24"/>
         </w:rPr>
-        <w:t xml:space="preserve"> 40 cm – 50 cm ( </w:t>
+        <w:t xml:space="preserve"> 40 cm – 50 cm </w:t>
+      </w:r>
+      <w:proofErr w:type="gramStart"/>
+      <w:r>
+        <w:rPr>
+          <w:color w:val="000000"/>
+          <w:sz w:val="24"/>
+          <w:szCs w:val="24"/>
+        </w:rPr>
+        <w:t xml:space="preserve">( </w:t>
       </w:r>
       <w:proofErr w:type="spellStart"/>
       <w:r>
@@ -6732,6 +6754,7 @@
         <w:t>sampai</w:t>
       </w:r>
       <w:proofErr w:type="spellEnd"/>
+      <w:proofErr w:type="gramEnd"/>
       <w:r>
         <w:rPr>
           <w:color w:val="000000"/>
@@ -6759,6 +6782,7 @@
         <w:t xml:space="preserve"> </w:t>
       </w:r>
       <w:proofErr w:type="spellStart"/>
+      <w:proofErr w:type="gramStart"/>
       <w:r>
         <w:rPr>
           <w:color w:val="000000"/>
@@ -6774,7 +6798,16 @@
           <w:sz w:val="24"/>
           <w:szCs w:val="24"/>
         </w:rPr>
-        <w:t xml:space="preserve"> ),Besar </w:t>
+        <w:t xml:space="preserve"> ),Besar</w:t>
+      </w:r>
+      <w:proofErr w:type="gramEnd"/>
+      <w:r>
+        <w:rPr>
+          <w:color w:val="000000"/>
+          <w:sz w:val="24"/>
+          <w:szCs w:val="24"/>
+        </w:rPr>
+        <w:t xml:space="preserve"> </w:t>
       </w:r>
       <w:proofErr w:type="spellStart"/>
       <w:r>
@@ -6901,6 +6934,7 @@
         <w:t xml:space="preserve"> </w:t>
       </w:r>
       <w:proofErr w:type="spellStart"/>
+      <w:proofErr w:type="gramStart"/>
       <w:r>
         <w:rPr>
           <w:color w:val="000000"/>
@@ -6916,7 +6950,16 @@
           <w:sz w:val="24"/>
           <w:szCs w:val="24"/>
         </w:rPr>
-        <w:t xml:space="preserve">  dan </w:t>
+        <w:t xml:space="preserve">  dan</w:t>
+      </w:r>
+      <w:proofErr w:type="gramEnd"/>
+      <w:r>
+        <w:rPr>
+          <w:color w:val="000000"/>
+          <w:sz w:val="24"/>
+          <w:szCs w:val="24"/>
+        </w:rPr>
+        <w:t xml:space="preserve"> </w:t>
       </w:r>
       <w:proofErr w:type="spellStart"/>
       <w:r>
@@ -7100,8 +7143,13 @@
         <w:ind w:hanging="361"/>
       </w:pPr>
       <w:r>
-        <w:t>Tahap 2 :</w:t>
-      </w:r>
+        <w:t xml:space="preserve">Tahap </w:t>
+      </w:r>
+      <w:proofErr w:type="gramStart"/>
+      <w:r>
+        <w:t>2 :</w:t>
+      </w:r>
+      <w:proofErr w:type="gramEnd"/>
     </w:p>
     <w:p>
       <w:pPr>
@@ -8149,6 +8197,7 @@
               <w:t>chem_name</w:t>
             </w:r>
             <w:proofErr w:type="spellEnd"/>
+            <w:proofErr w:type="gramStart"/>
             <w:r>
               <w:rPr>
                 <w:b/>
@@ -8161,7 +8210,15 @@
                 <w:b/>
                 <w:bCs/>
               </w:rPr>
-              <w:t xml:space="preserve"> : </w:t>
+              <w:t xml:space="preserve"> :</w:t>
+            </w:r>
+            <w:proofErr w:type="gramEnd"/>
+            <w:r>
+              <w:rPr>
+                <w:b/>
+                <w:bCs/>
+              </w:rPr>
+              <w:t xml:space="preserve"> </w:t>
             </w:r>
           </w:p>
           <w:p>
@@ -10028,7 +10085,6 @@
               <w:jc w:val="center"/>
               <w:rPr>
                 <w:b/>
-                <w:bCs/>
                 <w:color w:val="000000"/>
                 <w:sz w:val="24"/>
                 <w:szCs w:val="24"/>
@@ -10042,81 +10098,7 @@
                 <w:sz w:val="24"/>
                 <w:szCs w:val="24"/>
               </w:rPr>
-              <w:t>{</w:t>
-            </w:r>
-            <w:proofErr w:type="spellStart"/>
-            <w:r>
-              <w:rPr>
-                <w:b/>
-                <w:bCs/>
-                <w:color w:val="000000"/>
-                <w:sz w:val="24"/>
-                <w:szCs w:val="24"/>
-              </w:rPr>
-              <w:t>price_block</w:t>
-            </w:r>
-            <w:proofErr w:type="spellEnd"/>
-            <w:r>
-              <w:rPr>
-                <w:b/>
-                <w:bCs/>
-                <w:color w:val="000000"/>
-                <w:sz w:val="24"/>
-                <w:szCs w:val="24"/>
-              </w:rPr>
-              <w:t>}</w:t>
-            </w:r>
-          </w:p>
-          <w:p>
-            <w:pPr>
-              <w:pBdr>
-                <w:top w:val="nil"/>
-                <w:left w:val="nil"/>
-                <w:bottom w:val="nil"/>
-                <w:right w:val="nil"/>
-                <w:between w:val="nil"/>
-              </w:pBdr>
-              <w:spacing w:before="3"/>
-              <w:ind w:left="60" w:right="83"/>
-              <w:jc w:val="center"/>
-              <w:rPr>
-                <w:b/>
-                <w:color w:val="000000"/>
-                <w:sz w:val="24"/>
-                <w:szCs w:val="24"/>
-              </w:rPr>
-            </w:pPr>
-            <w:r>
-              <w:rPr>
-                <w:b/>
-                <w:bCs/>
-                <w:color w:val="000000"/>
-                <w:sz w:val="24"/>
-                <w:szCs w:val="24"/>
-              </w:rPr>
-              <w:t>${</w:t>
-            </w:r>
-            <w:proofErr w:type="spellStart"/>
-            <w:r>
-              <w:rPr>
-                <w:b/>
-                <w:bCs/>
-                <w:color w:val="000000"/>
-                <w:sz w:val="24"/>
-                <w:szCs w:val="24"/>
-              </w:rPr>
-              <w:t>price_block_counter</w:t>
-            </w:r>
-            <w:proofErr w:type="spellEnd"/>
-            <w:r>
-              <w:rPr>
-                <w:b/>
-                <w:bCs/>
-                <w:color w:val="000000"/>
-                <w:sz w:val="24"/>
-                <w:szCs w:val="24"/>
-              </w:rPr>
-              <w:t>}.</w:t>
+              <w:t>${price_block_counter}</w:t>
             </w:r>
           </w:p>
         </w:tc>
@@ -10138,21 +10120,12 @@
               <w:ind w:left="103" w:right="263"/>
               <w:jc w:val="center"/>
               <w:rPr>
-                <w:color w:val="000000"/>
-                <w:sz w:val="24"/>
-                <w:szCs w:val="24"/>
-              </w:rPr>
-            </w:pPr>
-            <w:r>
-              <w:rPr>
                 <w:b/>
                 <w:color w:val="000000"/>
                 <w:sz w:val="24"/>
                 <w:szCs w:val="24"/>
               </w:rPr>
-              <w:t>${</w:t>
-            </w:r>
-            <w:proofErr w:type="spellStart"/>
+            </w:pPr>
             <w:r>
               <w:rPr>
                 <w:b/>
@@ -10160,7 +10133,26 @@
                 <w:sz w:val="24"/>
                 <w:szCs w:val="24"/>
               </w:rPr>
-              <w:t>price_treatment_name</w:t>
+              <w:t>${</w:t>
+            </w:r>
+            <w:proofErr w:type="spellStart"/>
+            <w:r>
+              <w:rPr>
+                <w:b/>
+                <w:color w:val="000000"/>
+                <w:sz w:val="24"/>
+                <w:szCs w:val="24"/>
+              </w:rPr>
+              <w:t>price_treatment_nam</w:t>
+            </w:r>
+            <w:r>
+              <w:rPr>
+                <w:b/>
+                <w:color w:val="000000"/>
+                <w:sz w:val="24"/>
+                <w:szCs w:val="24"/>
+              </w:rPr>
+              <w:t>e</w:t>
             </w:r>
             <w:proofErr w:type="spellEnd"/>
             <w:r>
@@ -10207,7 +10199,7 @@
               <mc:AlternateContent>
                 <mc:Choice Requires="wps">
                   <w:drawing>
-                    <wp:anchor distT="0" distB="0" distL="114300" distR="114300" simplePos="0" relativeHeight="251685888" behindDoc="0" locked="0" layoutInCell="1" allowOverlap="1" wp14:anchorId="5BC1AAA5" wp14:editId="2FBC5C73">
+                    <wp:anchor distT="0" distB="0" distL="114300" distR="114300" simplePos="0" relativeHeight="251682816" behindDoc="0" locked="0" layoutInCell="1" allowOverlap="1" wp14:anchorId="055FE983" wp14:editId="4B8E0142">
                       <wp:simplePos x="0" y="0"/>
                       <wp:positionH relativeFrom="column">
                         <wp:posOffset>73660</wp:posOffset>
@@ -10256,7 +10248,7 @@
                 </mc:Choice>
                 <mc:Fallback>
                   <w:pict>
-                    <v:line w14:anchorId="06F1DF01" id="Straight Connector 28" o:spid="_x0000_s1026" style="position:absolute;z-index:251685888;visibility:visible;mso-wrap-style:square;mso-wrap-distance-left:9pt;mso-wrap-distance-top:0;mso-wrap-distance-right:9pt;mso-wrap-distance-bottom:0;mso-position-horizontal:absolute;mso-position-horizontal-relative:text;mso-position-vertical:absolute;mso-position-vertical-relative:text" from="5.8pt,7pt" to="5.8pt,7pt" o:gfxdata="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" strokecolor="#4579b8 [3044]"/>
+                    <v:line w14:anchorId="4570B03F" id="Straight Connector 28" o:spid="_x0000_s1026" style="position:absolute;z-index:251682816;visibility:visible;mso-wrap-style:square;mso-wrap-distance-left:9pt;mso-wrap-distance-top:0;mso-wrap-distance-right:9pt;mso-wrap-distance-bottom:0;mso-position-horizontal:absolute;mso-position-horizontal-relative:text;mso-position-vertical:absolute;mso-position-vertical-relative:text" from="5.8pt,7pt" to="5.8pt,7pt" o:gfxdata="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" strokecolor="#4579b8 [3044]"/>
                   </w:pict>
                 </mc:Fallback>
               </mc:AlternateContent>
@@ -10272,9 +10264,9 @@
                 <w:between w:val="nil"/>
               </w:pBdr>
               <w:spacing w:before="7"/>
-              <w:ind w:left="107"/>
               <w:rPr>
                 <w:b/>
+                <w:strike/>
                 <w:color w:val="000000"/>
                 <w:sz w:val="24"/>
                 <w:szCs w:val="24"/>
@@ -10283,6 +10275,7 @@
             <w:r>
               <w:rPr>
                 <w:b/>
+                <w:strike/>
                 <w:noProof/>
                 <w:color w:val="000000"/>
                 <w:sz w:val="24"/>
@@ -10291,125 +10284,7 @@
               <mc:AlternateContent>
                 <mc:Choice Requires="wps">
                   <w:drawing>
-                    <wp:anchor distT="0" distB="0" distL="114300" distR="114300" simplePos="0" relativeHeight="251687936" behindDoc="0" locked="0" layoutInCell="1" allowOverlap="1" wp14:anchorId="38714833" wp14:editId="6CEBA8D6">
-                      <wp:simplePos x="0" y="0"/>
-                      <wp:positionH relativeFrom="column">
-                        <wp:posOffset>77470</wp:posOffset>
-                      </wp:positionH>
-                      <wp:positionV relativeFrom="paragraph">
-                        <wp:posOffset>100965</wp:posOffset>
-                      </wp:positionV>
-                      <wp:extent cx="1083310" cy="0"/>
-                      <wp:effectExtent l="0" t="0" r="0" b="0"/>
-                      <wp:wrapNone/>
-                      <wp:docPr id="29" name="Straight Connector 29"/>
-                      <wp:cNvGraphicFramePr/>
-                      <a:graphic xmlns:a="http://schemas.openxmlformats.org/drawingml/2006/main">
-                        <a:graphicData uri="http://schemas.microsoft.com/office/word/2010/wordprocessingShape">
-                          <wps:wsp>
-                            <wps:cNvCnPr/>
-                            <wps:spPr>
-                              <a:xfrm>
-                                <a:off x="0" y="0"/>
-                                <a:ext cx="1083310" cy="0"/>
-                              </a:xfrm>
-                              <a:prstGeom prst="line">
-                                <a:avLst/>
-                              </a:prstGeom>
-                            </wps:spPr>
-                            <wps:style>
-                              <a:lnRef idx="1">
-                                <a:schemeClr val="accent2"/>
-                              </a:lnRef>
-                              <a:fillRef idx="0">
-                                <a:schemeClr val="accent2"/>
-                              </a:fillRef>
-                              <a:effectRef idx="0">
-                                <a:schemeClr val="accent2"/>
-                              </a:effectRef>
-                              <a:fontRef idx="minor">
-                                <a:schemeClr val="tx1"/>
-                              </a:fontRef>
-                            </wps:style>
-                            <wps:bodyPr/>
-                          </wps:wsp>
-                        </a:graphicData>
-                      </a:graphic>
-                      <wp14:sizeRelH relativeFrom="margin">
-                        <wp14:pctWidth>0</wp14:pctWidth>
-                      </wp14:sizeRelH>
-                      <wp14:sizeRelV relativeFrom="margin">
-                        <wp14:pctHeight>0</wp14:pctHeight>
-                      </wp14:sizeRelV>
-                    </wp:anchor>
-                  </w:drawing>
-                </mc:Choice>
-                <mc:Fallback>
-                  <w:pict>
-                    <v:line w14:anchorId="1D06FE42" id="Straight Connector 29" o:spid="_x0000_s1026" style="position:absolute;z-index:251687936;visibility:visible;mso-wrap-style:square;mso-width-percent:0;mso-height-percent:0;mso-wrap-distance-left:9pt;mso-wrap-distance-top:0;mso-wrap-distance-right:9pt;mso-wrap-distance-bottom:0;mso-position-horizontal:absolute;mso-position-horizontal-relative:text;mso-position-vertical:absolute;mso-position-vertical-relative:text;mso-width-percent:0;mso-height-percent:0;mso-width-relative:margin;mso-height-relative:margin" from="6.1pt,7.95pt" to="91.4pt,7.95pt" o:gfxdata="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" strokecolor="#bc4542 [3045]"/>
-                  </w:pict>
-                </mc:Fallback>
-              </mc:AlternateContent>
-            </w:r>
-            <w:r>
-              <w:rPr>
-                <w:b/>
-                <w:color w:val="000000"/>
-                <w:sz w:val="24"/>
-                <w:szCs w:val="24"/>
-              </w:rPr>
-              <w:t>${</w:t>
-            </w:r>
-            <w:proofErr w:type="spellStart"/>
-            <w:r>
-              <w:rPr>
-                <w:b/>
-                <w:color w:val="000000"/>
-                <w:sz w:val="24"/>
-                <w:szCs w:val="24"/>
-              </w:rPr>
-              <w:t>price_psychological</w:t>
-            </w:r>
-            <w:proofErr w:type="spellEnd"/>
-            <w:r>
-              <w:rPr>
-                <w:b/>
-                <w:color w:val="000000"/>
-                <w:sz w:val="24"/>
-                <w:szCs w:val="24"/>
-              </w:rPr>
-              <w:t>}</w:t>
-            </w:r>
-          </w:p>
-          <w:p>
-            <w:pPr>
-              <w:pBdr>
-                <w:top w:val="nil"/>
-                <w:left w:val="nil"/>
-                <w:bottom w:val="nil"/>
-                <w:right w:val="nil"/>
-                <w:between w:val="nil"/>
-              </w:pBdr>
-              <w:spacing w:before="7"/>
-              <w:rPr>
-                <w:b/>
-                <w:color w:val="000000"/>
-                <w:sz w:val="24"/>
-                <w:szCs w:val="24"/>
-              </w:rPr>
-            </w:pPr>
-            <w:r>
-              <w:rPr>
-                <w:b/>
-                <w:noProof/>
-                <w:color w:val="000000"/>
-                <w:sz w:val="24"/>
-                <w:szCs w:val="24"/>
-              </w:rPr>
-              <mc:AlternateContent>
-                <mc:Choice Requires="wps">
-                  <w:drawing>
-                    <wp:anchor distT="0" distB="0" distL="114300" distR="114300" simplePos="0" relativeHeight="251684864" behindDoc="0" locked="0" layoutInCell="1" allowOverlap="1" wp14:anchorId="790C0901" wp14:editId="44915F19">
+                    <wp:anchor distT="0" distB="0" distL="114300" distR="114300" simplePos="0" relativeHeight="251681792" behindDoc="0" locked="0" layoutInCell="1" allowOverlap="1" wp14:anchorId="5FF17965" wp14:editId="4DCB1100">
                       <wp:simplePos x="0" y="0"/>
                       <wp:positionH relativeFrom="column">
                         <wp:posOffset>73660</wp:posOffset>
@@ -10458,10 +10333,20 @@
                 </mc:Choice>
                 <mc:Fallback>
                   <w:pict>
-                    <v:line w14:anchorId="098FF5E4" id="Straight Connector 26" o:spid="_x0000_s1026" style="position:absolute;z-index:251684864;visibility:visible;mso-wrap-style:square;mso-wrap-distance-left:9pt;mso-wrap-distance-top:0;mso-wrap-distance-right:9pt;mso-wrap-distance-bottom:0;mso-position-horizontal:absolute;mso-position-horizontal-relative:text;mso-position-vertical:absolute;mso-position-vertical-relative:text" from="5.8pt,7pt" to="5.8pt,7pt" o:gfxdata="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" strokecolor="#4579b8 [3044]"/>
+                    <v:line w14:anchorId="52B5DD6B" id="Straight Connector 26" o:spid="_x0000_s1026" style="position:absolute;z-index:251681792;visibility:visible;mso-wrap-style:square;mso-wrap-distance-left:9pt;mso-wrap-distance-top:0;mso-wrap-distance-right:9pt;mso-wrap-distance-bottom:0;mso-position-horizontal:absolute;mso-position-horizontal-relative:text;mso-position-vertical:absolute;mso-position-vertical-relative:text" from="5.8pt,7pt" to="5.8pt,7pt" o:gfxdata="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" strokecolor="#4579b8 [3044]"/>
                   </w:pict>
                 </mc:Fallback>
               </mc:AlternateContent>
+            </w:r>
+            <w:r>
+              <w:rPr>
+                <w:b/>
+                <w:strike/>
+                <w:color w:val="000000"/>
+                <w:sz w:val="24"/>
+                <w:szCs w:val="24"/>
+              </w:rPr>
+              <w:t>${price_psychological}</w:t>
             </w:r>
           </w:p>
           <w:p>
@@ -10483,27 +10368,26 @@
                 <w:szCs w:val="24"/>
               </w:rPr>
             </w:pPr>
-            <w:r>
+          </w:p>
+          <w:p>
+            <w:pPr>
+              <w:pBdr>
+                <w:top w:val="nil"/>
+                <w:left w:val="nil"/>
+                <w:bottom w:val="nil"/>
+                <w:right w:val="nil"/>
+                <w:between w:val="nil"/>
+              </w:pBdr>
+              <w:spacing w:before="7"/>
+              <w:ind w:left="107"/>
+              <w:jc w:val="center"/>
               <w:rPr>
                 <w:b/>
                 <w:color w:val="000000"/>
                 <w:sz w:val="24"/>
                 <w:szCs w:val="24"/>
               </w:rPr>
-              <w:t>${</w:t>
-            </w:r>
-            <w:proofErr w:type="spellStart"/>
-            <w:r>
-              <w:rPr>
-                <w:b/>
-                <w:bCs/>
-                <w:color w:val="000000"/>
-                <w:sz w:val="24"/>
-                <w:szCs w:val="24"/>
-              </w:rPr>
-              <w:t>price_final</w:t>
-            </w:r>
-            <w:proofErr w:type="spellEnd"/>
+            </w:pPr>
             <w:r>
               <w:rPr>
                 <w:b/>
@@ -10511,7 +10395,7 @@
                 <w:sz w:val="24"/>
                 <w:szCs w:val="24"/>
               </w:rPr>
-              <w:t>}</w:t>
+              <w:t>${price_final}</w:t>
             </w:r>
           </w:p>
           <w:p>
@@ -10568,29 +10452,7 @@
                 <w:sz w:val="24"/>
                 <w:szCs w:val="24"/>
               </w:rPr>
-              <w:t xml:space="preserve">All Area Lantai 1, </w:t>
-            </w:r>
-            <w:proofErr w:type="spellStart"/>
-            <w:r>
-              <w:rPr>
-                <w:b/>
-                <w:bCs/>
-                <w:color w:val="000000"/>
-                <w:sz w:val="24"/>
-                <w:szCs w:val="24"/>
-              </w:rPr>
-              <w:t>plafon</w:t>
-            </w:r>
-            <w:proofErr w:type="spellEnd"/>
-            <w:r>
-              <w:rPr>
-                <w:b/>
-                <w:bCs/>
-                <w:color w:val="000000"/>
-                <w:sz w:val="24"/>
-                <w:szCs w:val="24"/>
-              </w:rPr>
-              <w:t xml:space="preserve"> dan furniture</w:t>
+              <w:t>All Area Lantai 1, plafon &amp; furniture</w:t>
             </w:r>
           </w:p>
           <w:p>
@@ -10644,147 +10506,6 @@
               </w:rPr>
               <w:t>}</w:t>
             </w:r>
-          </w:p>
-        </w:tc>
-      </w:tr>
-      <w:tr>
-        <w:trPr>
-          <w:trHeight w:val="852"/>
-        </w:trPr>
-        <w:tc>
-          <w:tcPr>
-            <w:tcW w:w="1035" w:type="dxa"/>
-            <w:vAlign w:val="center"/>
-          </w:tcPr>
-          <w:p>
-            <w:pPr>
-              <w:pBdr>
-                <w:top w:val="nil"/>
-                <w:left w:val="nil"/>
-                <w:bottom w:val="nil"/>
-                <w:right w:val="nil"/>
-                <w:between w:val="nil"/>
-              </w:pBdr>
-              <w:spacing w:before="3"/>
-              <w:ind w:left="60" w:right="83"/>
-              <w:jc w:val="center"/>
-              <w:rPr>
-                <w:b/>
-                <w:bCs/>
-                <w:color w:val="000000"/>
-                <w:sz w:val="24"/>
-                <w:szCs w:val="24"/>
-              </w:rPr>
-            </w:pPr>
-            <w:r>
-              <w:rPr>
-                <w:b/>
-                <w:bCs/>
-                <w:color w:val="000000"/>
-                <w:sz w:val="24"/>
-                <w:szCs w:val="24"/>
-              </w:rPr>
-              <w:t>${/</w:t>
-            </w:r>
-            <w:proofErr w:type="spellStart"/>
-            <w:r>
-              <w:rPr>
-                <w:b/>
-                <w:bCs/>
-                <w:color w:val="000000"/>
-                <w:sz w:val="24"/>
-                <w:szCs w:val="24"/>
-              </w:rPr>
-              <w:t>price_block</w:t>
-            </w:r>
-            <w:proofErr w:type="spellEnd"/>
-            <w:r>
-              <w:rPr>
-                <w:b/>
-                <w:bCs/>
-                <w:color w:val="000000"/>
-                <w:sz w:val="24"/>
-                <w:szCs w:val="24"/>
-              </w:rPr>
-              <w:t>}</w:t>
-            </w:r>
-          </w:p>
-        </w:tc>
-        <w:tc>
-          <w:tcPr>
-            <w:tcW w:w="1887" w:type="dxa"/>
-            <w:vAlign w:val="center"/>
-          </w:tcPr>
-          <w:p>
-            <w:pPr>
-              <w:pBdr>
-                <w:top w:val="nil"/>
-                <w:left w:val="nil"/>
-                <w:bottom w:val="nil"/>
-                <w:right w:val="nil"/>
-                <w:between w:val="nil"/>
-              </w:pBdr>
-              <w:spacing w:before="7" w:line="360" w:lineRule="auto"/>
-              <w:ind w:left="103" w:right="263"/>
-              <w:jc w:val="center"/>
-              <w:rPr>
-                <w:b/>
-                <w:color w:val="000000"/>
-                <w:sz w:val="24"/>
-                <w:szCs w:val="24"/>
-              </w:rPr>
-            </w:pPr>
-          </w:p>
-        </w:tc>
-        <w:tc>
-          <w:tcPr>
-            <w:tcW w:w="4323" w:type="dxa"/>
-            <w:vAlign w:val="center"/>
-          </w:tcPr>
-          <w:p>
-            <w:pPr>
-              <w:pBdr>
-                <w:top w:val="nil"/>
-                <w:left w:val="nil"/>
-                <w:bottom w:val="nil"/>
-                <w:right w:val="nil"/>
-                <w:between w:val="nil"/>
-              </w:pBdr>
-              <w:spacing w:before="7"/>
-              <w:rPr>
-                <w:b/>
-                <w:noProof/>
-                <w:color w:val="000000"/>
-                <w:sz w:val="24"/>
-                <w:szCs w:val="24"/>
-              </w:rPr>
-            </w:pPr>
-          </w:p>
-        </w:tc>
-        <w:tc>
-          <w:tcPr>
-            <w:tcW w:w="2970" w:type="dxa"/>
-            <w:vAlign w:val="center"/>
-          </w:tcPr>
-          <w:p>
-            <w:pPr>
-              <w:pBdr>
-                <w:top w:val="nil"/>
-                <w:left w:val="nil"/>
-                <w:bottom w:val="nil"/>
-                <w:right w:val="nil"/>
-                <w:between w:val="nil"/>
-              </w:pBdr>
-              <w:spacing w:before="7"/>
-              <w:jc w:val="center"/>
-              <w:rPr>
-                <w:b/>
-                <w:bCs/>
-                <w:color w:val="000000"/>
-                <w:sz w:val="24"/>
-                <w:szCs w:val="24"/>
-              </w:rPr>
-            </w:pPr>
           </w:p>
         </w:tc>
       </w:tr>
@@ -10831,12 +10552,14 @@
         <w:spacing w:before="101"/>
         <w:ind w:firstLine="120"/>
       </w:pPr>
+      <w:proofErr w:type="gramStart"/>
       <w:r>
         <w:rPr>
           <w:u w:val="single"/>
         </w:rPr>
         <w:t>Note :</w:t>
       </w:r>
+      <w:proofErr w:type="gramEnd"/>
     </w:p>
     <w:p>
       <w:pPr>
@@ -11884,6 +11607,7 @@
         <w:t xml:space="preserve">Wisnu </w:t>
       </w:r>
       <w:proofErr w:type="spellStart"/>
+      <w:proofErr w:type="gramStart"/>
       <w:r>
         <w:rPr>
           <w:b/>
@@ -11919,6 +11643,7 @@
         <w:t>Direktur</w:t>
       </w:r>
       <w:proofErr w:type="spellEnd"/>
+      <w:proofErr w:type="gramEnd"/>
     </w:p>
     <w:p>
       <w:pPr>
@@ -12043,19 +11768,39 @@
     </w:p>
     <w:p>
       <w:pPr>
-        <w:jc w:val="center"/>
-        <w:rPr>
-          <w:w w:val="95"/>
-          <w:sz w:val="25"/>
-        </w:rPr>
-      </w:pPr>
-      <w:r>
         <w:rPr>
           <w:b/>
           <w:color w:val="E36C0A" w:themeColor="accent6" w:themeShade="BF"/>
           <w:sz w:val="32"/>
           <w:szCs w:val="32"/>
         </w:rPr>
+      </w:pPr>
+      <w:r>
+        <w:rPr>
+          <w:b/>
+          <w:color w:val="E36C0A" w:themeColor="accent6" w:themeShade="BF"/>
+          <w:sz w:val="32"/>
+          <w:szCs w:val="32"/>
+        </w:rPr>
+        <w:br w:type="page"/>
+      </w:r>
+    </w:p>
+    <w:p>
+      <w:pPr>
+        <w:jc w:val="center"/>
+        <w:rPr>
+          <w:w w:val="95"/>
+          <w:sz w:val="25"/>
+        </w:rPr>
+      </w:pPr>
+      <w:r>
+        <w:rPr>
+          <w:b/>
+          <w:color w:val="E36C0A" w:themeColor="accent6" w:themeShade="BF"/>
+          <w:sz w:val="32"/>
+          <w:szCs w:val="32"/>
+        </w:rPr>
+        <w:lastRenderedPageBreak/>
         <w:t>REFERENSI CLIENT</w:t>
       </w:r>
     </w:p>
@@ -13349,6 +13094,7 @@
               </w:rPr>
               <w:t xml:space="preserve"> </w:t>
             </w:r>
+            <w:proofErr w:type="gramStart"/>
             <w:r>
               <w:rPr>
                 <w:rFonts w:asciiTheme="minorHAnsi" w:hAnsiTheme="minorHAnsi" w:cstheme="minorHAnsi"/>
@@ -13376,6 +13122,7 @@
               </w:rPr>
               <w:t>Indo</w:t>
             </w:r>
+            <w:proofErr w:type="gramEnd"/>
             <w:r>
               <w:rPr>
                 <w:rFonts w:asciiTheme="minorHAnsi" w:hAnsiTheme="minorHAnsi" w:cstheme="minorHAnsi"/>
@@ -15647,6 +15394,7 @@
                 <w:bCs/>
                 <w:sz w:val="24"/>
               </w:rPr>
+              <w:lastRenderedPageBreak/>
               <w:t>MALL</w:t>
             </w:r>
           </w:p>
@@ -17094,7 +16842,21 @@
               <w:rPr>
                 <w:sz w:val="24"/>
               </w:rPr>
-              <w:t xml:space="preserve">Hello Donuts </w:t>
+              <w:t xml:space="preserve">Hello </w:t>
+            </w:r>
+            <w:proofErr w:type="gramStart"/>
+            <w:r>
+              <w:rPr>
+                <w:sz w:val="24"/>
+              </w:rPr>
+              <w:t>Donuts</w:t>
+            </w:r>
+            <w:proofErr w:type="gramEnd"/>
+            <w:r>
+              <w:rPr>
+                <w:sz w:val="24"/>
+              </w:rPr>
+              <w:t xml:space="preserve"> </w:t>
             </w:r>
           </w:p>
         </w:tc>
@@ -17364,7 +17126,21 @@
               <w:rPr>
                 <w:sz w:val="24"/>
               </w:rPr>
-              <w:t xml:space="preserve">  Thirty Three Brew </w:t>
+              <w:t xml:space="preserve">  </w:t>
+            </w:r>
+            <w:proofErr w:type="gramStart"/>
+            <w:r>
+              <w:rPr>
+                <w:sz w:val="24"/>
+              </w:rPr>
+              <w:t>Thirty Three</w:t>
+            </w:r>
+            <w:proofErr w:type="gramEnd"/>
+            <w:r>
+              <w:rPr>
+                <w:sz w:val="24"/>
+              </w:rPr>
+              <w:t xml:space="preserve"> Brew </w:t>
             </w:r>
             <w:r>
               <w:rPr>
@@ -18466,7 +18242,6 @@
               <w:rPr>
                 <w:sz w:val="24"/>
               </w:rPr>
-              <w:lastRenderedPageBreak/>
               <w:t>30</w:t>
             </w:r>
           </w:p>
@@ -18639,6 +18414,7 @@
               <w:rPr>
                 <w:sz w:val="24"/>
               </w:rPr>
+              <w:lastRenderedPageBreak/>
               <w:t>32</w:t>
             </w:r>
           </w:p>
@@ -20406,6 +20182,7 @@
               </w:rPr>
               <w:t xml:space="preserve"> </w:t>
             </w:r>
+            <w:proofErr w:type="gramStart"/>
             <w:r>
               <w:rPr>
                 <w:rFonts w:asciiTheme="minorHAnsi" w:hAnsiTheme="minorHAnsi" w:cstheme="minorHAnsi"/>
@@ -20437,6 +20214,7 @@
               </w:rPr>
               <w:t>Cai</w:t>
             </w:r>
+            <w:proofErr w:type="gramEnd"/>
             <w:r>
               <w:rPr>
                 <w:rFonts w:asciiTheme="minorHAnsi" w:hAnsiTheme="minorHAnsi" w:cstheme="minorHAnsi"/>
@@ -21491,7 +21269,25 @@
                 <w:sz w:val="28"/>
                 <w:szCs w:val="28"/>
               </w:rPr>
-              <w:t xml:space="preserve"> By Dr </w:t>
+              <w:t xml:space="preserve"> </w:t>
+            </w:r>
+            <w:proofErr w:type="gramStart"/>
+            <w:r>
+              <w:rPr>
+                <w:rFonts w:asciiTheme="minorHAnsi" w:hAnsiTheme="minorHAnsi" w:cstheme="minorHAnsi"/>
+                <w:sz w:val="28"/>
+                <w:szCs w:val="28"/>
+              </w:rPr>
+              <w:t>By</w:t>
+            </w:r>
+            <w:proofErr w:type="gramEnd"/>
+            <w:r>
+              <w:rPr>
+                <w:rFonts w:asciiTheme="minorHAnsi" w:hAnsiTheme="minorHAnsi" w:cstheme="minorHAnsi"/>
+                <w:sz w:val="28"/>
+                <w:szCs w:val="28"/>
+              </w:rPr>
+              <w:t xml:space="preserve"> Dr </w:t>
             </w:r>
             <w:proofErr w:type="spellStart"/>
             <w:r>
@@ -23712,7 +23508,6 @@
   <w:style w:type="character" w:default="1" w:styleId="DefaultParagraphFont">
     <w:name w:val="Default Paragraph Font"/>
     <w:uiPriority w:val="1"/>
-    <w:semiHidden/>
     <w:unhideWhenUsed/>
   </w:style>
   <w:style w:type="table" w:default="1" w:styleId="TableNormal">
@@ -24203,28 +23998,28 @@
 </file>
 
 <file path=customXml/item1.xml><?xml version="1.0" encoding="utf-8"?>
-<b:Sources xmlns:b="http://schemas.openxmlformats.org/officeDocument/2006/bibliography" xmlns="http://schemas.openxmlformats.org/officeDocument/2006/bibliography" SelectedStyle="\APASixthEditionOfficeOnline.xsl" StyleName="APA" Version="6"/>
-</file>
-
-<file path=customXml/item2.xml><?xml version="1.0" encoding="utf-8"?>
 <go:gDocsCustomXmlDataStorage xmlns:go="http://customooxmlschemas.google.com/" xmlns:r="http://schemas.openxmlformats.org/officeDocument/2006/relationships" uri="GoogleDocsCustomDataVersion1">
   <go:docsCustomData xmlns:go="http://customooxmlschemas.google.com/" roundtripDataSignature="AMtx7mizHumSLL+esSP4Ls0aV/TJ17l2Dg==">AMUW2mWbDVX8OgCWnR3M864JR3H5vPwM2d3BR/jf77sFa7OQ5s/0+x/USXQN6WBQXp7mW8BYGCTeV0NyS73Rn8YtSRChUEVSklK3QDDN+Bkh1p497k4q6llLKogkK2dTP2pVMJzHZ0nAb8/ufqQRYhosaEq4Hdhwng==</go:docsCustomData>
 </go:gDocsCustomXmlDataStorage>
 </file>
 
-<file path=customXml/itemProps1.xml><?xml version="1.0" encoding="utf-8"?>
-<ds:datastoreItem xmlns:ds="http://schemas.openxmlformats.org/officeDocument/2006/customXml" ds:itemID="{7134E3C8-4E2A-44D6-B0E8-0FDA7177D744}">
-  <ds:schemaRefs>
-    <ds:schemaRef ds:uri="http://schemas.openxmlformats.org/officeDocument/2006/bibliography"/>
-  </ds:schemaRefs>
-</ds:datastoreItem>
+<file path=customXml/item2.xml><?xml version="1.0" encoding="utf-8"?>
+<b:Sources xmlns:b="http://schemas.openxmlformats.org/officeDocument/2006/bibliography" xmlns="http://schemas.openxmlformats.org/officeDocument/2006/bibliography" SelectedStyle="\APASixthEditionOfficeOnline.xsl" StyleName="APA" Version="6"/>
 </file>
 
-<file path=customXml/itemProps2.xml><?xml version="1.0" encoding="utf-8"?>
+<file path=customXml/itemProps1.xml><?xml version="1.0" encoding="utf-8"?>
 <ds:datastoreItem xmlns:ds="http://schemas.openxmlformats.org/officeDocument/2006/customXml" ds:itemID="{11111111-1234-1234-1234-123412341234}">
   <ds:schemaRefs>
     <ds:schemaRef ds:uri="http://customooxmlschemas.google.com/"/>
     <ds:schemaRef ds:uri="http://schemas.openxmlformats.org/officeDocument/2006/relationships"/>
   </ds:schemaRefs>
 </ds:datastoreItem>
+</file>
+
+<file path=customXml/itemProps2.xml><?xml version="1.0" encoding="utf-8"?>
+<ds:datastoreItem xmlns:ds="http://schemas.openxmlformats.org/officeDocument/2006/customXml" ds:itemID="{7134E3C8-4E2A-44D6-B0E8-0FDA7177D744}">
+  <ds:schemaRefs>
+    <ds:schemaRef ds:uri="http://schemas.openxmlformats.org/officeDocument/2006/bibliography"/>
+  </ds:schemaRefs>
+</ds:datastoreItem>
 </file>
</xml_diff>